<commit_message>
Adicionando: pagina de cadastrar alimentos, modelo logico, completando entregavel de Sofware Design
</commit_message>
<xml_diff>
--- a/Alimenta-AI-SD&TE/GLOBAL SOLUTION 2023 - SD.pdf.docx
+++ b/Alimenta-AI-SD&TE/GLOBAL SOLUTION 2023 - SD.pdf.docx
@@ -1149,13 +1149,12 @@
         <w:rPr>
           <w:b/>
           <w:bCs/>
-          <w:noProof/>
         </w:rPr>
         <w:drawing>
-          <wp:inline distT="0" distB="0" distL="0" distR="0" wp14:anchorId="11CB2800" wp14:editId="2B657E40">
-            <wp:extent cx="5599089" cy="3209925"/>
+          <wp:inline distT="0" distB="0" distL="0" distR="0" wp14:anchorId="187B749B" wp14:editId="78ED8C4D">
+            <wp:extent cx="5397500" cy="2237105"/>
             <wp:effectExtent l="0" t="0" r="0" b="0"/>
-            <wp:docPr id="572970233" name="Imagem 1" descr="Diagrama&#10;&#10;Descrição gerada automaticamente"/>
+            <wp:docPr id="1691278453" name="Imagem 1" descr="Diagrama&#10;&#10;Descrição gerada automaticamente"/>
             <wp:cNvGraphicFramePr>
               <a:graphicFrameLocks xmlns:a="http://schemas.openxmlformats.org/drawingml/2006/main" noChangeAspect="1"/>
             </wp:cNvGraphicFramePr>
@@ -1163,7 +1162,7 @@
               <a:graphicData uri="http://schemas.openxmlformats.org/drawingml/2006/picture">
                 <pic:pic xmlns:pic="http://schemas.openxmlformats.org/drawingml/2006/picture">
                   <pic:nvPicPr>
-                    <pic:cNvPr id="572970233" name="Imagem 1" descr="Diagrama&#10;&#10;Descrição gerada automaticamente"/>
+                    <pic:cNvPr id="1691278453" name="Imagem 1" descr="Diagrama&#10;&#10;Descrição gerada automaticamente"/>
                     <pic:cNvPicPr/>
                   </pic:nvPicPr>
                   <pic:blipFill>
@@ -1175,7 +1174,7 @@
                   <pic:spPr>
                     <a:xfrm>
                       <a:off x="0" y="0"/>
-                      <a:ext cx="5600293" cy="3210615"/>
+                      <a:ext cx="5397500" cy="2237105"/>
                     </a:xfrm>
                     <a:prstGeom prst="rect">
                       <a:avLst/>
@@ -1191,53 +1190,21 @@
     <w:p>
       <w:pPr>
         <w:ind w:left="-5"/>
-      </w:pPr>
-    </w:p>
-    <w:p>
-      <w:pPr>
-        <w:ind w:left="-5"/>
-        <w:rPr>
-          <w:b/>
-          <w:bCs/>
-        </w:rPr>
-      </w:pPr>
-      <w:r>
-        <w:t xml:space="preserve"> </w:t>
-      </w:r>
-      <w:r>
-        <w:rPr>
-          <w:b/>
-          <w:bCs/>
-        </w:rPr>
-        <w:t>Diagrama de</w:t>
-      </w:r>
-      <w:r>
-        <w:rPr>
-          <w:b/>
-          <w:bCs/>
-        </w:rPr>
-        <w:t xml:space="preserve"> Atividades:</w:t>
-      </w:r>
-    </w:p>
-    <w:p>
-      <w:pPr>
-        <w:ind w:left="-5"/>
-        <w:rPr>
-          <w:b/>
-          <w:bCs/>
-        </w:rPr>
-      </w:pPr>
-      <w:r>
-        <w:rPr>
-          <w:b/>
-          <w:bCs/>
-          <w:noProof/>
+        <w:rPr>
+          <w:b/>
+          <w:bCs/>
+        </w:rPr>
+      </w:pPr>
+      <w:r>
+        <w:rPr>
+          <w:b/>
+          <w:bCs/>
         </w:rPr>
         <w:drawing>
-          <wp:inline distT="0" distB="0" distL="0" distR="0" wp14:anchorId="0124CD47" wp14:editId="2765E041">
-            <wp:extent cx="5734050" cy="2748971"/>
+          <wp:inline distT="0" distB="0" distL="0" distR="0" wp14:anchorId="1B055498" wp14:editId="05A0C04A">
+            <wp:extent cx="5397500" cy="2900045"/>
             <wp:effectExtent l="0" t="0" r="0" b="0"/>
-            <wp:docPr id="745330803" name="Imagem 1" descr="Diagrama&#10;&#10;Descrição gerada automaticamente"/>
+            <wp:docPr id="178177557" name="Imagem 1" descr="Diagrama&#10;&#10;Descrição gerada automaticamente"/>
             <wp:cNvGraphicFramePr>
               <a:graphicFrameLocks xmlns:a="http://schemas.openxmlformats.org/drawingml/2006/main" noChangeAspect="1"/>
             </wp:cNvGraphicFramePr>
@@ -1245,7 +1212,7 @@
               <a:graphicData uri="http://schemas.openxmlformats.org/drawingml/2006/picture">
                 <pic:pic xmlns:pic="http://schemas.openxmlformats.org/drawingml/2006/picture">
                   <pic:nvPicPr>
-                    <pic:cNvPr id="745330803" name="Imagem 1" descr="Diagrama&#10;&#10;Descrição gerada automaticamente"/>
+                    <pic:cNvPr id="178177557" name="Imagem 1" descr="Diagrama&#10;&#10;Descrição gerada automaticamente"/>
                     <pic:cNvPicPr/>
                   </pic:nvPicPr>
                   <pic:blipFill>
@@ -1257,7 +1224,7 @@
                   <pic:spPr>
                     <a:xfrm>
                       <a:off x="0" y="0"/>
-                      <a:ext cx="5738401" cy="2751057"/>
+                      <a:ext cx="5397500" cy="2900045"/>
                     </a:xfrm>
                     <a:prstGeom prst="rect">
                       <a:avLst/>
@@ -1272,35 +1239,45 @@
     </w:p>
     <w:p>
       <w:pPr>
-        <w:spacing w:after="0"/>
-        <w:ind w:left="0" w:firstLine="0"/>
-      </w:pPr>
-    </w:p>
-    <w:p>
-      <w:pPr>
-        <w:ind w:left="-5"/>
-        <w:rPr>
-          <w:b/>
-          <w:bCs/>
-        </w:rPr>
-      </w:pPr>
-    </w:p>
-    <w:p>
-      <w:pPr>
-        <w:ind w:left="-5"/>
-        <w:rPr>
-          <w:b/>
-          <w:bCs/>
-        </w:rPr>
-      </w:pPr>
-    </w:p>
-    <w:p>
-      <w:pPr>
-        <w:ind w:left="-5"/>
-        <w:rPr>
-          <w:b/>
-          <w:bCs/>
-        </w:rPr>
+        <w:ind w:left="-5"/>
+      </w:pPr>
+    </w:p>
+    <w:p>
+      <w:pPr>
+        <w:ind w:left="-5"/>
+      </w:pPr>
+      <w:r>
+        <w:t xml:space="preserve"> </w:t>
+      </w:r>
+    </w:p>
+    <w:p>
+      <w:pPr>
+        <w:ind w:left="-5"/>
+      </w:pPr>
+    </w:p>
+    <w:p>
+      <w:pPr>
+        <w:ind w:left="-5"/>
+      </w:pPr>
+    </w:p>
+    <w:p>
+      <w:pPr>
+        <w:ind w:left="-5"/>
+      </w:pPr>
+    </w:p>
+    <w:p>
+      <w:pPr>
+        <w:ind w:left="-5"/>
+      </w:pPr>
+    </w:p>
+    <w:p>
+      <w:pPr>
+        <w:ind w:left="-5"/>
+      </w:pPr>
+    </w:p>
+    <w:p>
+      <w:pPr>
+        <w:ind w:left="-5"/>
       </w:pPr>
     </w:p>
     <w:p>
@@ -1324,9 +1301,87 @@
           <w:b/>
           <w:bCs/>
         </w:rPr>
-        <w:t xml:space="preserve"> </w:t>
-      </w:r>
-      <w:proofErr w:type="spellStart"/>
+        <w:t xml:space="preserve"> Atividades:</w:t>
+      </w:r>
+    </w:p>
+    <w:p>
+      <w:pPr>
+        <w:ind w:left="-5"/>
+        <w:rPr>
+          <w:b/>
+          <w:bCs/>
+        </w:rPr>
+      </w:pPr>
+      <w:r>
+        <w:rPr>
+          <w:b/>
+          <w:bCs/>
+        </w:rPr>
+        <w:drawing>
+          <wp:inline distT="0" distB="0" distL="0" distR="0" wp14:anchorId="1CCE82C9" wp14:editId="1CE242E3">
+            <wp:extent cx="5397500" cy="2583180"/>
+            <wp:effectExtent l="0" t="0" r="0" b="0"/>
+            <wp:docPr id="1579563261" name="Imagem 1" descr="Diagrama&#10;&#10;Descrição gerada automaticamente"/>
+            <wp:cNvGraphicFramePr>
+              <a:graphicFrameLocks xmlns:a="http://schemas.openxmlformats.org/drawingml/2006/main" noChangeAspect="1"/>
+            </wp:cNvGraphicFramePr>
+            <a:graphic xmlns:a="http://schemas.openxmlformats.org/drawingml/2006/main">
+              <a:graphicData uri="http://schemas.openxmlformats.org/drawingml/2006/picture">
+                <pic:pic xmlns:pic="http://schemas.openxmlformats.org/drawingml/2006/picture">
+                  <pic:nvPicPr>
+                    <pic:cNvPr id="1579563261" name="Imagem 1" descr="Diagrama&#10;&#10;Descrição gerada automaticamente"/>
+                    <pic:cNvPicPr/>
+                  </pic:nvPicPr>
+                  <pic:blipFill>
+                    <a:blip r:embed="rId7"/>
+                    <a:stretch>
+                      <a:fillRect/>
+                    </a:stretch>
+                  </pic:blipFill>
+                  <pic:spPr>
+                    <a:xfrm>
+                      <a:off x="0" y="0"/>
+                      <a:ext cx="5397500" cy="2583180"/>
+                    </a:xfrm>
+                    <a:prstGeom prst="rect">
+                      <a:avLst/>
+                    </a:prstGeom>
+                  </pic:spPr>
+                </pic:pic>
+              </a:graphicData>
+            </a:graphic>
+          </wp:inline>
+        </w:drawing>
+      </w:r>
+    </w:p>
+    <w:p>
+      <w:pPr>
+        <w:spacing w:after="0"/>
+        <w:ind w:left="0" w:firstLine="0"/>
+      </w:pPr>
+    </w:p>
+    <w:p>
+      <w:pPr>
+        <w:ind w:left="0" w:firstLine="0"/>
+        <w:rPr>
+          <w:b/>
+          <w:bCs/>
+        </w:rPr>
+      </w:pPr>
+      <w:r>
+        <w:rPr>
+          <w:b/>
+          <w:bCs/>
+        </w:rPr>
+        <w:t>Diagrama de</w:t>
+      </w:r>
+      <w:r>
+        <w:rPr>
+          <w:b/>
+          <w:bCs/>
+        </w:rPr>
+        <w:t xml:space="preserve"> </w:t>
+      </w:r>
       <w:proofErr w:type="gramStart"/>
       <w:r>
         <w:rPr>
@@ -1342,7 +1397,6 @@
         </w:rPr>
         <w:t>ia</w:t>
       </w:r>
-      <w:proofErr w:type="spellEnd"/>
       <w:proofErr w:type="gramEnd"/>
       <w:r>
         <w:rPr>
@@ -1354,12 +1408,103 @@
     </w:p>
     <w:p>
       <w:pPr>
-        <w:ind w:left="-5"/>
-        <w:rPr>
-          <w:b/>
-          <w:bCs/>
-        </w:rPr>
-      </w:pPr>
+        <w:ind w:left="0" w:firstLine="0"/>
+        <w:rPr>
+          <w:b/>
+          <w:bCs/>
+        </w:rPr>
+      </w:pPr>
+      <w:r>
+        <w:rPr>
+          <w:b/>
+          <w:bCs/>
+        </w:rPr>
+        <w:drawing>
+          <wp:inline distT="0" distB="0" distL="0" distR="0" wp14:anchorId="02FCA0EE" wp14:editId="40FB41E3">
+            <wp:extent cx="5397500" cy="2070100"/>
+            <wp:effectExtent l="0" t="0" r="0" b="0"/>
+            <wp:docPr id="298219919" name="Imagem 1" descr="Interface gráfica do usuário, Aplicativo&#10;&#10;Descrição gerada automaticamente"/>
+            <wp:cNvGraphicFramePr>
+              <a:graphicFrameLocks xmlns:a="http://schemas.openxmlformats.org/drawingml/2006/main" noChangeAspect="1"/>
+            </wp:cNvGraphicFramePr>
+            <a:graphic xmlns:a="http://schemas.openxmlformats.org/drawingml/2006/main">
+              <a:graphicData uri="http://schemas.openxmlformats.org/drawingml/2006/picture">
+                <pic:pic xmlns:pic="http://schemas.openxmlformats.org/drawingml/2006/picture">
+                  <pic:nvPicPr>
+                    <pic:cNvPr id="298219919" name="Imagem 1" descr="Interface gráfica do usuário, Aplicativo&#10;&#10;Descrição gerada automaticamente"/>
+                    <pic:cNvPicPr/>
+                  </pic:nvPicPr>
+                  <pic:blipFill>
+                    <a:blip r:embed="rId8"/>
+                    <a:stretch>
+                      <a:fillRect/>
+                    </a:stretch>
+                  </pic:blipFill>
+                  <pic:spPr>
+                    <a:xfrm>
+                      <a:off x="0" y="0"/>
+                      <a:ext cx="5397500" cy="2070100"/>
+                    </a:xfrm>
+                    <a:prstGeom prst="rect">
+                      <a:avLst/>
+                    </a:prstGeom>
+                  </pic:spPr>
+                </pic:pic>
+              </a:graphicData>
+            </a:graphic>
+          </wp:inline>
+        </w:drawing>
+      </w:r>
+    </w:p>
+    <w:p>
+      <w:pPr>
+        <w:ind w:left="-5"/>
+        <w:rPr>
+          <w:b/>
+          <w:bCs/>
+        </w:rPr>
+      </w:pPr>
+      <w:r>
+        <w:rPr>
+          <w:b/>
+          <w:bCs/>
+        </w:rPr>
+        <w:drawing>
+          <wp:inline distT="0" distB="0" distL="0" distR="0" wp14:anchorId="2953F196" wp14:editId="0FBF8B22">
+            <wp:extent cx="5397500" cy="2275840"/>
+            <wp:effectExtent l="0" t="0" r="0" b="0"/>
+            <wp:docPr id="47308730" name="Imagem 1" descr="Diagrama&#10;&#10;Descrição gerada automaticamente"/>
+            <wp:cNvGraphicFramePr>
+              <a:graphicFrameLocks xmlns:a="http://schemas.openxmlformats.org/drawingml/2006/main" noChangeAspect="1"/>
+            </wp:cNvGraphicFramePr>
+            <a:graphic xmlns:a="http://schemas.openxmlformats.org/drawingml/2006/main">
+              <a:graphicData uri="http://schemas.openxmlformats.org/drawingml/2006/picture">
+                <pic:pic xmlns:pic="http://schemas.openxmlformats.org/drawingml/2006/picture">
+                  <pic:nvPicPr>
+                    <pic:cNvPr id="47308730" name="Imagem 1" descr="Diagrama&#10;&#10;Descrição gerada automaticamente"/>
+                    <pic:cNvPicPr/>
+                  </pic:nvPicPr>
+                  <pic:blipFill>
+                    <a:blip r:embed="rId9"/>
+                    <a:stretch>
+                      <a:fillRect/>
+                    </a:stretch>
+                  </pic:blipFill>
+                  <pic:spPr>
+                    <a:xfrm>
+                      <a:off x="0" y="0"/>
+                      <a:ext cx="5397500" cy="2275840"/>
+                    </a:xfrm>
+                    <a:prstGeom prst="rect">
+                      <a:avLst/>
+                    </a:prstGeom>
+                  </pic:spPr>
+                </pic:pic>
+              </a:graphicData>
+            </a:graphic>
+          </wp:inline>
+        </w:drawing>
+      </w:r>
     </w:p>
     <w:p>
       <w:pPr>

</xml_diff>

<commit_message>
Responsividade pagiana doação,  padronizando doc word
</commit_message>
<xml_diff>
--- a/Alimenta-AI-SD&TE/GLOBAL SOLUTION 2023 - SD.pdf.docx
+++ b/Alimenta-AI-SD&TE/GLOBAL SOLUTION 2023 - SD.pdf.docx
@@ -115,6 +115,73 @@
       </w:pPr>
       <w:r>
         <w:rPr>
+          <w:noProof/>
+        </w:rPr>
+        <w:drawing>
+          <wp:anchor distT="0" distB="0" distL="114300" distR="114300" simplePos="0" relativeHeight="251659264" behindDoc="0" locked="0" layoutInCell="1" allowOverlap="1" wp14:anchorId="366B6FBD" wp14:editId="6EF6BA29">
+            <wp:simplePos x="0" y="0"/>
+            <wp:positionH relativeFrom="column">
+              <wp:posOffset>1549869</wp:posOffset>
+            </wp:positionH>
+            <wp:positionV relativeFrom="paragraph">
+              <wp:posOffset>194697</wp:posOffset>
+            </wp:positionV>
+            <wp:extent cx="1762125" cy="1762125"/>
+            <wp:effectExtent l="0" t="0" r="0" b="0"/>
+            <wp:wrapSquare wrapText="bothSides"/>
+            <wp:docPr id="468253975" name="Imagem 1" descr="Diagrama&#10;&#10;Descrição gerada automaticamente"/>
+            <wp:cNvGraphicFramePr>
+              <a:graphicFrameLocks xmlns:a="http://schemas.openxmlformats.org/drawingml/2006/main" noChangeAspect="1"/>
+            </wp:cNvGraphicFramePr>
+            <a:graphic xmlns:a="http://schemas.openxmlformats.org/drawingml/2006/main">
+              <a:graphicData uri="http://schemas.openxmlformats.org/drawingml/2006/picture">
+                <pic:pic xmlns:pic="http://schemas.openxmlformats.org/drawingml/2006/picture">
+                  <pic:nvPicPr>
+                    <pic:cNvPr id="468253975" name="Imagem 1" descr="Diagrama&#10;&#10;Descrição gerada automaticamente"/>
+                    <pic:cNvPicPr>
+                      <a:picLocks noChangeAspect="1" noChangeArrowheads="1"/>
+                    </pic:cNvPicPr>
+                  </pic:nvPicPr>
+                  <pic:blipFill>
+                    <a:blip r:embed="rId5" cstate="print">
+                      <a:extLst>
+                        <a:ext uri="{28A0092B-C50C-407E-A947-70E740481C1C}">
+                          <a14:useLocalDpi xmlns:a14="http://schemas.microsoft.com/office/drawing/2010/main" val="0"/>
+                        </a:ext>
+                      </a:extLst>
+                    </a:blip>
+                    <a:srcRect/>
+                    <a:stretch>
+                      <a:fillRect/>
+                    </a:stretch>
+                  </pic:blipFill>
+                  <pic:spPr bwMode="auto">
+                    <a:xfrm>
+                      <a:off x="0" y="0"/>
+                      <a:ext cx="1762125" cy="1762125"/>
+                    </a:xfrm>
+                    <a:prstGeom prst="rect">
+                      <a:avLst/>
+                    </a:prstGeom>
+                    <a:noFill/>
+                    <a:ln>
+                      <a:noFill/>
+                    </a:ln>
+                  </pic:spPr>
+                </pic:pic>
+              </a:graphicData>
+            </a:graphic>
+            <wp14:sizeRelH relativeFrom="page">
+              <wp14:pctWidth>0</wp14:pctWidth>
+            </wp14:sizeRelH>
+            <wp14:sizeRelV relativeFrom="page">
+              <wp14:pctHeight>0</wp14:pctHeight>
+            </wp14:sizeRelV>
+          </wp:anchor>
+        </w:drawing>
+      </w:r>
+      <w:r>
+        <w:rPr>
           <w:rFonts w:ascii="Segoe UI" w:eastAsia="Segoe UI" w:hAnsi="Segoe UI" w:cs="Segoe UI"/>
           <w:color w:val="343541"/>
           <w:sz w:val="22"/>
@@ -141,12 +208,93 @@
         <w:spacing w:after="160"/>
         <w:ind w:left="15" w:right="934"/>
         <w:jc w:val="center"/>
-      </w:pPr>
-      <w:r>
-        <w:rPr>
-          <w:b/>
-        </w:rPr>
-        <w:t xml:space="preserve">Global Solution: Alimenta-AI </w:t>
+        <w:rPr>
+          <w:b/>
+        </w:rPr>
+      </w:pPr>
+    </w:p>
+    <w:p>
+      <w:pPr>
+        <w:spacing w:after="160"/>
+        <w:ind w:left="15" w:right="934"/>
+        <w:jc w:val="center"/>
+        <w:rPr>
+          <w:b/>
+        </w:rPr>
+      </w:pPr>
+    </w:p>
+    <w:p>
+      <w:pPr>
+        <w:spacing w:after="160"/>
+        <w:ind w:left="15" w:right="934"/>
+        <w:jc w:val="center"/>
+        <w:rPr>
+          <w:b/>
+        </w:rPr>
+      </w:pPr>
+    </w:p>
+    <w:p>
+      <w:pPr>
+        <w:spacing w:after="160"/>
+        <w:ind w:left="15" w:right="934"/>
+        <w:jc w:val="center"/>
+        <w:rPr>
+          <w:b/>
+        </w:rPr>
+      </w:pPr>
+    </w:p>
+    <w:p>
+      <w:pPr>
+        <w:spacing w:after="160"/>
+        <w:ind w:left="15" w:right="934"/>
+        <w:jc w:val="center"/>
+        <w:rPr>
+          <w:b/>
+        </w:rPr>
+      </w:pPr>
+    </w:p>
+    <w:p>
+      <w:pPr>
+        <w:spacing w:after="160"/>
+        <w:ind w:left="15" w:right="934"/>
+        <w:jc w:val="center"/>
+        <w:rPr>
+          <w:b/>
+        </w:rPr>
+      </w:pPr>
+      <w:r>
+        <w:rPr>
+          <w:b/>
+        </w:rPr>
+        <w:t xml:space="preserve">Global </w:t>
+      </w:r>
+      <w:proofErr w:type="spellStart"/>
+      <w:r>
+        <w:rPr>
+          <w:b/>
+        </w:rPr>
+        <w:t>Solution</w:t>
+      </w:r>
+      <w:proofErr w:type="spellEnd"/>
+      <w:r>
+        <w:rPr>
+          <w:b/>
+        </w:rPr>
+        <w:t xml:space="preserve">: </w:t>
+      </w:r>
+      <w:proofErr w:type="spellStart"/>
+      <w:r>
+        <w:rPr>
+          <w:b/>
+        </w:rPr>
+        <w:t>Alimenta-AI</w:t>
+      </w:r>
+      <w:proofErr w:type="spellEnd"/>
+      <w:r>
+        <w:rPr>
+          <w:b/>
+        </w:rPr>
+        <w:t xml:space="preserve"> </w:t>
       </w:r>
     </w:p>
     <w:p>
@@ -234,6 +382,20 @@
         </w:rPr>
         <w:t xml:space="preserve"> </w:t>
       </w:r>
+      <w:r>
+        <w:rPr>
+          <w:b/>
+          <w:sz w:val="24"/>
+        </w:rPr>
+        <w:tab/>
+      </w:r>
+      <w:r>
+        <w:rPr>
+          <w:b/>
+          <w:sz w:val="24"/>
+        </w:rPr>
+        <w:tab/>
+      </w:r>
     </w:p>
     <w:p>
       <w:pPr>
@@ -247,22 +409,158 @@
         </w:rPr>
         <w:t xml:space="preserve"> </w:t>
       </w:r>
-    </w:p>
-    <w:p>
-      <w:pPr>
-        <w:pStyle w:val="Ttulo1"/>
+      <w:r>
+        <w:rPr>
+          <w:b/>
+          <w:sz w:val="24"/>
+        </w:rPr>
+        <w:tab/>
+      </w:r>
+      <w:r>
+        <w:rPr>
+          <w:b/>
+          <w:sz w:val="24"/>
+        </w:rPr>
+        <w:tab/>
+      </w:r>
+      <w:r>
+        <w:rPr>
+          <w:b/>
+          <w:sz w:val="24"/>
+        </w:rPr>
+        <w:tab/>
+        <w:t xml:space="preserve">    </w:t>
+      </w:r>
+      <w:r>
+        <w:rPr>
+          <w:b/>
+          <w:sz w:val="48"/>
+        </w:rPr>
+        <w:t xml:space="preserve">São Paulo 2023 </w:t>
+      </w:r>
+    </w:p>
+    <w:p>
+      <w:pPr>
+        <w:spacing w:after="159"/>
+        <w:ind w:left="0" w:firstLine="0"/>
+      </w:pPr>
+      <w:r>
+        <w:rPr>
+          <w:b/>
+          <w:sz w:val="24"/>
+        </w:rPr>
+        <w:lastRenderedPageBreak/>
+        <w:t xml:space="preserve"> </w:t>
+      </w:r>
+    </w:p>
+    <w:p>
+      <w:pPr>
         <w:spacing w:after="0"/>
-        <w:ind w:left="14"/>
-        <w:jc w:val="center"/>
-      </w:pPr>
-      <w:r>
-        <w:rPr>
-          <w:rFonts w:ascii="Calibri" w:eastAsia="Calibri" w:hAnsi="Calibri" w:cs="Calibri"/>
-          <w:b/>
-          <w:color w:val="000000"/>
-          <w:sz w:val="48"/>
-        </w:rPr>
-        <w:t xml:space="preserve">São Paulo 2023 </w:t>
+        <w:ind w:left="0" w:firstLine="0"/>
+      </w:pPr>
+      <w:r>
+        <w:rPr>
+          <w:b/>
+          <w:sz w:val="24"/>
+        </w:rPr>
+        <w:t xml:space="preserve"> </w:t>
+      </w:r>
+    </w:p>
+    <w:p>
+      <w:pPr>
+        <w:spacing w:after="162"/>
+        <w:ind w:left="0" w:firstLine="0"/>
+      </w:pPr>
+      <w:r>
+        <w:rPr>
+          <w:b/>
+          <w:sz w:val="24"/>
+        </w:rPr>
+        <w:t xml:space="preserve"> </w:t>
+      </w:r>
+    </w:p>
+    <w:p>
+      <w:pPr>
+        <w:spacing w:after="160"/>
+        <w:ind w:left="-5"/>
+        <w:rPr>
+          <w:b/>
+          <w:sz w:val="24"/>
+        </w:rPr>
+      </w:pPr>
+    </w:p>
+    <w:p>
+      <w:pPr>
+        <w:spacing w:after="160"/>
+        <w:ind w:left="-5"/>
+        <w:rPr>
+          <w:b/>
+          <w:sz w:val="24"/>
+        </w:rPr>
+      </w:pPr>
+    </w:p>
+    <w:p>
+      <w:pPr>
+        <w:spacing w:after="160"/>
+        <w:ind w:left="-5"/>
+      </w:pPr>
+      <w:r>
+        <w:rPr>
+          <w:b/>
+          <w:sz w:val="24"/>
+        </w:rPr>
+        <w:t xml:space="preserve">Sumário: </w:t>
+      </w:r>
+    </w:p>
+    <w:p>
+      <w:pPr>
+        <w:ind w:left="0" w:firstLine="0"/>
+      </w:pPr>
+      <w:r>
+        <w:rPr>
+          <w:b/>
+          <w:sz w:val="24"/>
+        </w:rPr>
+        <w:t xml:space="preserve"> </w:t>
+      </w:r>
+    </w:p>
+    <w:p>
+      <w:pPr>
+        <w:spacing w:after="160"/>
+        <w:ind w:left="-5"/>
+      </w:pPr>
+      <w:r>
+        <w:rPr>
+          <w:b/>
+          <w:sz w:val="24"/>
+        </w:rPr>
+        <w:t xml:space="preserve">Introdução </w:t>
+      </w:r>
+    </w:p>
+    <w:p>
+      <w:pPr>
+        <w:spacing w:after="160"/>
+        <w:ind w:left="-5"/>
+      </w:pPr>
+      <w:r>
+        <w:rPr>
+          <w:b/>
+          <w:sz w:val="24"/>
+        </w:rPr>
+        <w:t xml:space="preserve">1.1. Contexto e Problemática </w:t>
+      </w:r>
+    </w:p>
+    <w:p>
+      <w:pPr>
+        <w:spacing w:after="160"/>
+        <w:ind w:left="-5"/>
+      </w:pPr>
+      <w:r>
+        <w:rPr>
+          <w:b/>
+          <w:sz w:val="24"/>
+        </w:rPr>
+        <w:t xml:space="preserve">1.2. Objetivos do Projeto </w:t>
       </w:r>
     </w:p>
     <w:p>
@@ -280,6 +578,293 @@
     </w:p>
     <w:p>
       <w:pPr>
+        <w:spacing w:after="160"/>
+        <w:ind w:left="-5"/>
+      </w:pPr>
+      <w:r>
+        <w:rPr>
+          <w:b/>
+          <w:sz w:val="24"/>
+        </w:rPr>
+        <w:t xml:space="preserve">Descrição do Projeto </w:t>
+      </w:r>
+      <w:proofErr w:type="spellStart"/>
+      <w:r>
+        <w:rPr>
+          <w:b/>
+          <w:sz w:val="24"/>
+        </w:rPr>
+        <w:t>Alimenta-AI</w:t>
+      </w:r>
+      <w:proofErr w:type="spellEnd"/>
+      <w:r>
+        <w:rPr>
+          <w:b/>
+          <w:sz w:val="24"/>
+        </w:rPr>
+        <w:t xml:space="preserve"> </w:t>
+      </w:r>
+    </w:p>
+    <w:p>
+      <w:pPr>
+        <w:spacing w:after="160"/>
+        <w:ind w:left="-5"/>
+      </w:pPr>
+      <w:r>
+        <w:rPr>
+          <w:b/>
+          <w:sz w:val="24"/>
+        </w:rPr>
+        <w:t xml:space="preserve">2.1. Visão Geral </w:t>
+      </w:r>
+    </w:p>
+    <w:p>
+      <w:pPr>
+        <w:spacing w:after="160"/>
+        <w:ind w:left="-5"/>
+      </w:pPr>
+      <w:r>
+        <w:rPr>
+          <w:b/>
+          <w:sz w:val="24"/>
+        </w:rPr>
+        <w:t xml:space="preserve">2.2. Funcionalidades Principais </w:t>
+      </w:r>
+    </w:p>
+    <w:p>
+      <w:pPr>
+        <w:spacing w:after="160"/>
+        <w:ind w:left="-5"/>
+      </w:pPr>
+      <w:r>
+        <w:rPr>
+          <w:b/>
+          <w:sz w:val="24"/>
+        </w:rPr>
+        <w:t xml:space="preserve">2.3. Arquitetura e Tecnologias Utilizadas </w:t>
+      </w:r>
+    </w:p>
+    <w:p>
+      <w:pPr>
+        <w:spacing w:after="159"/>
+        <w:ind w:left="0" w:firstLine="0"/>
+      </w:pPr>
+      <w:r>
+        <w:rPr>
+          <w:b/>
+          <w:sz w:val="24"/>
+        </w:rPr>
+        <w:t xml:space="preserve"> </w:t>
+      </w:r>
+    </w:p>
+    <w:p>
+      <w:pPr>
+        <w:spacing w:after="160"/>
+        <w:ind w:left="-5"/>
+      </w:pPr>
+      <w:r>
+        <w:rPr>
+          <w:b/>
+          <w:sz w:val="24"/>
+        </w:rPr>
+        <w:t xml:space="preserve">Justificativa </w:t>
+      </w:r>
+    </w:p>
+    <w:p>
+      <w:pPr>
+        <w:spacing w:after="160"/>
+        <w:ind w:left="-5"/>
+      </w:pPr>
+      <w:r>
+        <w:rPr>
+          <w:b/>
+          <w:sz w:val="24"/>
+        </w:rPr>
+        <w:t xml:space="preserve">3.1. Benefícios para os Moradores de Rua </w:t>
+      </w:r>
+    </w:p>
+    <w:p>
+      <w:pPr>
+        <w:spacing w:after="160"/>
+        <w:ind w:left="-5"/>
+      </w:pPr>
+      <w:r>
+        <w:rPr>
+          <w:b/>
+          <w:sz w:val="24"/>
+        </w:rPr>
+        <w:t xml:space="preserve">3.2. Impacto Social </w:t>
+      </w:r>
+    </w:p>
+    <w:p>
+      <w:pPr>
+        <w:spacing w:after="160"/>
+        <w:ind w:left="-5"/>
+      </w:pPr>
+      <w:r>
+        <w:rPr>
+          <w:b/>
+          <w:sz w:val="24"/>
+        </w:rPr>
+        <w:t xml:space="preserve">3.3. Contribuição dos Membros da Equipe </w:t>
+      </w:r>
+    </w:p>
+    <w:p>
+      <w:pPr>
+        <w:spacing w:after="159"/>
+        <w:ind w:left="0" w:firstLine="0"/>
+      </w:pPr>
+      <w:r>
+        <w:rPr>
+          <w:b/>
+          <w:sz w:val="24"/>
+        </w:rPr>
+        <w:t xml:space="preserve"> </w:t>
+      </w:r>
+    </w:p>
+    <w:p>
+      <w:pPr>
+        <w:spacing w:after="160"/>
+        <w:ind w:left="-5"/>
+      </w:pPr>
+      <w:r>
+        <w:rPr>
+          <w:b/>
+          <w:sz w:val="24"/>
+        </w:rPr>
+        <w:t xml:space="preserve">Conclusão </w:t>
+      </w:r>
+    </w:p>
+    <w:p>
+      <w:pPr>
+        <w:spacing w:after="160"/>
+        <w:ind w:left="-5"/>
+      </w:pPr>
+      <w:r>
+        <w:rPr>
+          <w:b/>
+          <w:sz w:val="24"/>
+        </w:rPr>
+        <w:t xml:space="preserve">4.1. Recapitulação dos Objetivos </w:t>
+      </w:r>
+    </w:p>
+    <w:p>
+      <w:pPr>
+        <w:spacing w:after="160"/>
+        <w:ind w:left="-5"/>
+      </w:pPr>
+      <w:r>
+        <w:rPr>
+          <w:b/>
+          <w:sz w:val="24"/>
+        </w:rPr>
+        <w:t xml:space="preserve">4.2. Potencial de Expansão e Futuras Iterações </w:t>
+      </w:r>
+    </w:p>
+    <w:p>
+      <w:pPr>
+        <w:ind w:left="0" w:firstLine="0"/>
+      </w:pPr>
+      <w:r>
+        <w:rPr>
+          <w:b/>
+          <w:sz w:val="24"/>
+        </w:rPr>
+        <w:t xml:space="preserve"> </w:t>
+      </w:r>
+    </w:p>
+    <w:p>
+      <w:pPr>
+        <w:spacing w:after="159"/>
+        <w:ind w:left="0" w:firstLine="0"/>
+      </w:pPr>
+      <w:r>
+        <w:rPr>
+          <w:b/>
+          <w:sz w:val="24"/>
+        </w:rPr>
+        <w:t xml:space="preserve"> </w:t>
+      </w:r>
+    </w:p>
+    <w:p>
+      <w:pPr>
+        <w:spacing w:after="162"/>
+        <w:ind w:left="0" w:firstLine="0"/>
+      </w:pPr>
+      <w:r>
+        <w:rPr>
+          <w:b/>
+          <w:sz w:val="24"/>
+        </w:rPr>
+        <w:t xml:space="preserve"> </w:t>
+      </w:r>
+    </w:p>
+    <w:p>
+      <w:pPr>
+        <w:spacing w:after="159"/>
+        <w:ind w:left="0" w:firstLine="0"/>
+      </w:pPr>
+      <w:r>
+        <w:rPr>
+          <w:b/>
+          <w:sz w:val="24"/>
+        </w:rPr>
+        <w:t xml:space="preserve"> </w:t>
+      </w:r>
+    </w:p>
+    <w:p>
+      <w:pPr>
+        <w:spacing w:after="159"/>
+        <w:ind w:left="0" w:firstLine="0"/>
+      </w:pPr>
+      <w:r>
+        <w:rPr>
+          <w:b/>
+          <w:sz w:val="24"/>
+        </w:rPr>
+        <w:lastRenderedPageBreak/>
+        <w:t xml:space="preserve"> </w:t>
+      </w:r>
+    </w:p>
+    <w:p>
+      <w:pPr>
+        <w:ind w:left="0" w:firstLine="0"/>
+      </w:pPr>
+      <w:r>
+        <w:rPr>
+          <w:b/>
+          <w:sz w:val="24"/>
+        </w:rPr>
+        <w:t xml:space="preserve"> </w:t>
+      </w:r>
+    </w:p>
+    <w:p>
+      <w:pPr>
+        <w:spacing w:after="159"/>
+        <w:ind w:left="0" w:firstLine="0"/>
+      </w:pPr>
+      <w:r>
+        <w:rPr>
+          <w:b/>
+          <w:sz w:val="24"/>
+        </w:rPr>
+        <w:t xml:space="preserve"> </w:t>
+      </w:r>
+    </w:p>
+    <w:p>
+      <w:pPr>
+        <w:ind w:left="0" w:firstLine="0"/>
+      </w:pPr>
+      <w:r>
+        <w:rPr>
+          <w:b/>
+          <w:sz w:val="24"/>
+        </w:rPr>
+        <w:t xml:space="preserve"> </w:t>
+      </w:r>
+    </w:p>
+    <w:p>
+      <w:pPr>
         <w:spacing w:after="0"/>
         <w:ind w:left="0" w:firstLine="0"/>
       </w:pPr>
@@ -293,400 +878,6 @@
     </w:p>
     <w:p>
       <w:pPr>
-        <w:spacing w:after="162"/>
-        <w:ind w:left="0" w:firstLine="0"/>
-      </w:pPr>
-      <w:r>
-        <w:rPr>
-          <w:b/>
-          <w:sz w:val="24"/>
-        </w:rPr>
-        <w:t xml:space="preserve"> </w:t>
-      </w:r>
-    </w:p>
-    <w:p>
-      <w:pPr>
-        <w:spacing w:after="160"/>
-        <w:ind w:left="-5"/>
-        <w:rPr>
-          <w:b/>
-          <w:sz w:val="24"/>
-        </w:rPr>
-      </w:pPr>
-    </w:p>
-    <w:p>
-      <w:pPr>
-        <w:spacing w:after="160"/>
-        <w:ind w:left="-5"/>
-        <w:rPr>
-          <w:b/>
-          <w:sz w:val="24"/>
-        </w:rPr>
-      </w:pPr>
-    </w:p>
-    <w:p>
-      <w:pPr>
-        <w:spacing w:after="160"/>
-        <w:ind w:left="-5"/>
-      </w:pPr>
-      <w:r>
-        <w:rPr>
-          <w:b/>
-          <w:sz w:val="24"/>
-        </w:rPr>
-        <w:lastRenderedPageBreak/>
-        <w:t xml:space="preserve">Sumário: </w:t>
-      </w:r>
-    </w:p>
-    <w:p>
-      <w:pPr>
-        <w:ind w:left="0" w:firstLine="0"/>
-      </w:pPr>
-      <w:r>
-        <w:rPr>
-          <w:b/>
-          <w:sz w:val="24"/>
-        </w:rPr>
-        <w:t xml:space="preserve"> </w:t>
-      </w:r>
-    </w:p>
-    <w:p>
-      <w:pPr>
-        <w:spacing w:after="160"/>
-        <w:ind w:left="-5"/>
-      </w:pPr>
-      <w:r>
-        <w:rPr>
-          <w:b/>
-          <w:sz w:val="24"/>
-        </w:rPr>
-        <w:t xml:space="preserve">Introdução </w:t>
-      </w:r>
-    </w:p>
-    <w:p>
-      <w:pPr>
-        <w:spacing w:after="160"/>
-        <w:ind w:left="-5"/>
-      </w:pPr>
-      <w:r>
-        <w:rPr>
-          <w:b/>
-          <w:sz w:val="24"/>
-        </w:rPr>
-        <w:t xml:space="preserve">1.1. Contexto e Problemática </w:t>
-      </w:r>
-    </w:p>
-    <w:p>
-      <w:pPr>
-        <w:spacing w:after="160"/>
-        <w:ind w:left="-5"/>
-      </w:pPr>
-      <w:r>
-        <w:rPr>
-          <w:b/>
-          <w:sz w:val="24"/>
-        </w:rPr>
-        <w:t xml:space="preserve">1.2. Objetivos do Projeto </w:t>
-      </w:r>
-    </w:p>
-    <w:p>
-      <w:pPr>
-        <w:spacing w:after="159"/>
-        <w:ind w:left="0" w:firstLine="0"/>
-      </w:pPr>
-      <w:r>
-        <w:rPr>
-          <w:b/>
-          <w:sz w:val="24"/>
-        </w:rPr>
-        <w:t xml:space="preserve"> </w:t>
-      </w:r>
-    </w:p>
-    <w:p>
-      <w:pPr>
-        <w:spacing w:after="160"/>
-        <w:ind w:left="-5"/>
-      </w:pPr>
-      <w:r>
-        <w:rPr>
-          <w:b/>
-          <w:sz w:val="24"/>
-        </w:rPr>
-        <w:t xml:space="preserve">Descrição do Projeto Alimenta-AI </w:t>
-      </w:r>
-    </w:p>
-    <w:p>
-      <w:pPr>
-        <w:spacing w:after="160"/>
-        <w:ind w:left="-5"/>
-      </w:pPr>
-      <w:r>
-        <w:rPr>
-          <w:b/>
-          <w:sz w:val="24"/>
-        </w:rPr>
-        <w:t xml:space="preserve">2.1. Visão Geral </w:t>
-      </w:r>
-    </w:p>
-    <w:p>
-      <w:pPr>
-        <w:spacing w:after="160"/>
-        <w:ind w:left="-5"/>
-      </w:pPr>
-      <w:r>
-        <w:rPr>
-          <w:b/>
-          <w:sz w:val="24"/>
-        </w:rPr>
-        <w:t xml:space="preserve">2.2. Funcionalidades Principais </w:t>
-      </w:r>
-    </w:p>
-    <w:p>
-      <w:pPr>
-        <w:spacing w:after="160"/>
-        <w:ind w:left="-5"/>
-      </w:pPr>
-      <w:r>
-        <w:rPr>
-          <w:b/>
-          <w:sz w:val="24"/>
-        </w:rPr>
-        <w:t xml:space="preserve">2.3. Arquitetura e Tecnologias Utilizadas </w:t>
-      </w:r>
-    </w:p>
-    <w:p>
-      <w:pPr>
-        <w:spacing w:after="159"/>
-        <w:ind w:left="0" w:firstLine="0"/>
-      </w:pPr>
-      <w:r>
-        <w:rPr>
-          <w:b/>
-          <w:sz w:val="24"/>
-        </w:rPr>
-        <w:t xml:space="preserve"> </w:t>
-      </w:r>
-    </w:p>
-    <w:p>
-      <w:pPr>
-        <w:spacing w:after="160"/>
-        <w:ind w:left="-5"/>
-      </w:pPr>
-      <w:r>
-        <w:rPr>
-          <w:b/>
-          <w:sz w:val="24"/>
-        </w:rPr>
-        <w:t xml:space="preserve">Justificativa </w:t>
-      </w:r>
-    </w:p>
-    <w:p>
-      <w:pPr>
-        <w:spacing w:after="160"/>
-        <w:ind w:left="-5"/>
-      </w:pPr>
-      <w:r>
-        <w:rPr>
-          <w:b/>
-          <w:sz w:val="24"/>
-        </w:rPr>
-        <w:t xml:space="preserve">3.1. Benefícios para os Moradores de Rua </w:t>
-      </w:r>
-    </w:p>
-    <w:p>
-      <w:pPr>
-        <w:spacing w:after="160"/>
-        <w:ind w:left="-5"/>
-      </w:pPr>
-      <w:r>
-        <w:rPr>
-          <w:b/>
-          <w:sz w:val="24"/>
-        </w:rPr>
-        <w:t xml:space="preserve">3.2. Impacto Social </w:t>
-      </w:r>
-    </w:p>
-    <w:p>
-      <w:pPr>
-        <w:spacing w:after="160"/>
-        <w:ind w:left="-5"/>
-      </w:pPr>
-      <w:r>
-        <w:rPr>
-          <w:b/>
-          <w:sz w:val="24"/>
-        </w:rPr>
-        <w:t xml:space="preserve">3.3. Contribuição dos Membros da Equipe </w:t>
-      </w:r>
-    </w:p>
-    <w:p>
-      <w:pPr>
-        <w:spacing w:after="159"/>
-        <w:ind w:left="0" w:firstLine="0"/>
-      </w:pPr>
-      <w:r>
-        <w:rPr>
-          <w:b/>
-          <w:sz w:val="24"/>
-        </w:rPr>
-        <w:t xml:space="preserve"> </w:t>
-      </w:r>
-    </w:p>
-    <w:p>
-      <w:pPr>
-        <w:spacing w:after="160"/>
-        <w:ind w:left="-5"/>
-      </w:pPr>
-      <w:r>
-        <w:rPr>
-          <w:b/>
-          <w:sz w:val="24"/>
-        </w:rPr>
-        <w:t xml:space="preserve">Conclusão </w:t>
-      </w:r>
-    </w:p>
-    <w:p>
-      <w:pPr>
-        <w:spacing w:after="160"/>
-        <w:ind w:left="-5"/>
-      </w:pPr>
-      <w:r>
-        <w:rPr>
-          <w:b/>
-          <w:sz w:val="24"/>
-        </w:rPr>
-        <w:t xml:space="preserve">4.1. Recapitulação dos Objetivos </w:t>
-      </w:r>
-    </w:p>
-    <w:p>
-      <w:pPr>
-        <w:spacing w:after="160"/>
-        <w:ind w:left="-5"/>
-      </w:pPr>
-      <w:r>
-        <w:rPr>
-          <w:b/>
-          <w:sz w:val="24"/>
-        </w:rPr>
-        <w:t xml:space="preserve">4.2. Potencial de Expansão e Futuras Iterações </w:t>
-      </w:r>
-    </w:p>
-    <w:p>
-      <w:pPr>
-        <w:ind w:left="0" w:firstLine="0"/>
-      </w:pPr>
-      <w:r>
-        <w:rPr>
-          <w:b/>
-          <w:sz w:val="24"/>
-        </w:rPr>
-        <w:t xml:space="preserve"> </w:t>
-      </w:r>
-    </w:p>
-    <w:p>
-      <w:pPr>
-        <w:spacing w:after="159"/>
-        <w:ind w:left="0" w:firstLine="0"/>
-      </w:pPr>
-      <w:r>
-        <w:rPr>
-          <w:b/>
-          <w:sz w:val="24"/>
-        </w:rPr>
-        <w:t xml:space="preserve"> </w:t>
-      </w:r>
-    </w:p>
-    <w:p>
-      <w:pPr>
-        <w:spacing w:after="162"/>
-        <w:ind w:left="0" w:firstLine="0"/>
-      </w:pPr>
-      <w:r>
-        <w:rPr>
-          <w:b/>
-          <w:sz w:val="24"/>
-        </w:rPr>
-        <w:t xml:space="preserve"> </w:t>
-      </w:r>
-    </w:p>
-    <w:p>
-      <w:pPr>
-        <w:spacing w:after="159"/>
-        <w:ind w:left="0" w:firstLine="0"/>
-      </w:pPr>
-      <w:r>
-        <w:rPr>
-          <w:b/>
-          <w:sz w:val="24"/>
-        </w:rPr>
-        <w:t xml:space="preserve"> </w:t>
-      </w:r>
-    </w:p>
-    <w:p>
-      <w:pPr>
-        <w:spacing w:after="159"/>
-        <w:ind w:left="0" w:firstLine="0"/>
-      </w:pPr>
-      <w:r>
-        <w:rPr>
-          <w:b/>
-          <w:sz w:val="24"/>
-        </w:rPr>
-        <w:t xml:space="preserve"> </w:t>
-      </w:r>
-    </w:p>
-    <w:p>
-      <w:pPr>
-        <w:ind w:left="0" w:firstLine="0"/>
-      </w:pPr>
-      <w:r>
-        <w:rPr>
-          <w:b/>
-          <w:sz w:val="24"/>
-        </w:rPr>
-        <w:t xml:space="preserve"> </w:t>
-      </w:r>
-    </w:p>
-    <w:p>
-      <w:pPr>
-        <w:spacing w:after="159"/>
-        <w:ind w:left="0" w:firstLine="0"/>
-      </w:pPr>
-      <w:r>
-        <w:rPr>
-          <w:b/>
-          <w:sz w:val="24"/>
-        </w:rPr>
-        <w:t xml:space="preserve"> </w:t>
-      </w:r>
-    </w:p>
-    <w:p>
-      <w:pPr>
-        <w:ind w:left="0" w:firstLine="0"/>
-      </w:pPr>
-      <w:r>
-        <w:rPr>
-          <w:b/>
-          <w:sz w:val="24"/>
-        </w:rPr>
-        <w:t xml:space="preserve"> </w:t>
-      </w:r>
-    </w:p>
-    <w:p>
-      <w:pPr>
-        <w:spacing w:after="0"/>
-        <w:ind w:left="0" w:firstLine="0"/>
-      </w:pPr>
-      <w:r>
-        <w:rPr>
-          <w:b/>
-          <w:sz w:val="24"/>
-        </w:rPr>
-        <w:t xml:space="preserve"> </w:t>
-      </w:r>
-    </w:p>
-    <w:p>
-      <w:pPr>
         <w:spacing w:after="200"/>
         <w:ind w:left="0" w:firstLine="0"/>
       </w:pPr>
@@ -695,7 +886,6 @@
           <w:b/>
           <w:sz w:val="24"/>
         </w:rPr>
-        <w:lastRenderedPageBreak/>
         <w:t xml:space="preserve"> </w:t>
       </w:r>
     </w:p>
@@ -713,15 +903,31 @@
         <w:ind w:left="-5"/>
       </w:pPr>
       <w:r>
-        <w:t xml:space="preserve">1.1. Contexto e Problemática: O projeto Alimenta-AI surge diante da crescente problemática enfrentada pelos moradores de rua em relação ao acesso a alimentos adequados e serviços de apoio. A falta de recursos e a dificuldade em obter informações relevantes sobre refeições e programas de assistência são desafios enfrentados diariamente por essas pessoas. Nesse contexto, o projeto visa utilizar a inteligência artificial e tecnologias de informação para proporcionar um melhor suporte a essa população vulnerável. </w:t>
-      </w:r>
-    </w:p>
-    <w:p>
-      <w:pPr>
-        <w:ind w:left="-5"/>
-      </w:pPr>
-      <w:r>
-        <w:t xml:space="preserve">1.2. Objetivos do Projeto: Fornecer uma plataforma digital que permita aos moradores de rua terem acesso fácil e rápido a informações sobre refeições disponíveis, programas de suporte e solicitação de doações. Além disso, busca-se criar uma interface intuitiva e inclusiva por meio de totens de rua, facilitando a interação com o sistema. O projeto também visa criar parcerias com organizações de assistência para ampliar o alcance e o impacto das ações. </w:t>
+        <w:t xml:space="preserve">1.1. Contexto e Problemática: O projeto </w:t>
+      </w:r>
+      <w:proofErr w:type="spellStart"/>
+      <w:r>
+        <w:t>Alimenta-AI</w:t>
+      </w:r>
+      <w:proofErr w:type="spellEnd"/>
+      <w:r>
+        <w:t xml:space="preserve"> surge diante da crescente problemática enfrentada pelos moradores de rua em relação ao acesso a alimentos adequados e serviços de apoio. A falta de recursos e a dificuldade em obter informações relevantes sobre refeições e programas de assistência são desafios enfrentados diariamente por essas pessoas. Nesse contexto, o projeto visa utilizar a inteligência artificial e tecnologias de informação para proporcionar um melhor suporte a essa população vulnerável. </w:t>
+      </w:r>
+    </w:p>
+    <w:p>
+      <w:pPr>
+        <w:ind w:left="-5"/>
+      </w:pPr>
+      <w:r>
+        <w:t xml:space="preserve">1.2. Objetivos do Projeto: </w:t>
+      </w:r>
+      <w:proofErr w:type="spellStart"/>
+      <w:r>
+        <w:t>Fornecer</w:t>
+      </w:r>
+      <w:proofErr w:type="spellEnd"/>
+      <w:r>
+        <w:t xml:space="preserve"> uma plataforma digital que permita aos moradores de rua terem acesso fácil e rápido a informações sobre refeições disponíveis, programas de suporte e solicitação de doações. Além disso, busca-se criar uma interface intuitiva e inclusiva por meio de totens de rua, facilitando a interação com o sistema. O projeto também visa criar parcerias com organizações de assistência para ampliar o alcance e o impacto das ações. </w:t>
       </w:r>
     </w:p>
     <w:p>
@@ -753,7 +959,15 @@
         <w:ind w:left="-5"/>
       </w:pPr>
       <w:r>
-        <w:t xml:space="preserve">2.1. Visão Geral: Alimenta-AI consiste em uma plataforma baseada em inteligência artificial que disponibiliza informações relevantes sobre alimentação e assistência para moradores de rua. Através de totens de rua instalados em locais estratégicos, os usuários podem acessar a interface interativa, que apresenta cardápios, horários de distribuição, localização de pontos de distribuição e informações nutricionais das refeições. Além disso, a plataforma permite a solicitação de doações e disponibiliza orientações sobre programas de assistência oferecidos pela comunidade. </w:t>
+        <w:t xml:space="preserve">2.1. Visão Geral: </w:t>
+      </w:r>
+      <w:proofErr w:type="spellStart"/>
+      <w:r>
+        <w:t>Alimenta-AI</w:t>
+      </w:r>
+      <w:proofErr w:type="spellEnd"/>
+      <w:r>
+        <w:t xml:space="preserve"> consiste em uma plataforma baseada em inteligência artificial que disponibiliza informações relevantes sobre alimentação e assistência para moradores de rua. Através de totens de rua instalados em locais estratégicos, os usuários podem acessar a interface interativa, que apresenta cardápios, horários de distribuição, localização de pontos de distribuição e informações nutricionais das refeições. Além disso, a plataforma permite a solicitação de doações e disponibiliza orientações sobre programas de assistência oferecidos pela comunidade. </w:t>
       </w:r>
     </w:p>
     <w:p>
@@ -762,6 +976,7 @@
         <w:ind w:left="0" w:firstLine="0"/>
       </w:pPr>
       <w:r>
+        <w:lastRenderedPageBreak/>
         <w:t xml:space="preserve"> </w:t>
       </w:r>
     </w:p>
@@ -811,7 +1026,6 @@
         <w:ind w:hanging="360"/>
       </w:pPr>
       <w:r>
-        <w:lastRenderedPageBreak/>
         <w:t xml:space="preserve">Interface interativa e intuitiva para totens de rua, proporcionando fácil acesso às informações.  </w:t>
       </w:r>
     </w:p>
@@ -956,7 +1170,23 @@
         <w:ind w:left="-5"/>
       </w:pPr>
       <w:r>
-        <w:t xml:space="preserve">2.3. Arquitetura e Tecnologias Utilizadas: O projeto é baseado em uma arquitetura cliente-servidor, onde o frontend é responsável pela interação com os usuários e o backend gerencia as requisições, processamento de dados e acesso ao banco de dados. A inteligência artificial é aplicada para análise de dados e geração de recomendações personalizadas para os moradores de rua. </w:t>
+        <w:t xml:space="preserve">2.3. Arquitetura e Tecnologias Utilizadas: O projeto é baseado em uma arquitetura cliente-servidor, onde o </w:t>
+      </w:r>
+      <w:proofErr w:type="spellStart"/>
+      <w:r>
+        <w:t>frontend</w:t>
+      </w:r>
+      <w:proofErr w:type="spellEnd"/>
+      <w:r>
+        <w:t xml:space="preserve"> é responsável pela interação com os usuários e o </w:t>
+      </w:r>
+      <w:proofErr w:type="spellStart"/>
+      <w:r>
+        <w:t>backend</w:t>
+      </w:r>
+      <w:proofErr w:type="spellEnd"/>
+      <w:r>
+        <w:t xml:space="preserve"> gerencia as requisições, processamento de dados e acesso ao banco de dados. A inteligência artificial é aplicada para análise de dados e geração de recomendações personalizadas para os moradores de rua. </w:t>
       </w:r>
     </w:p>
     <w:p>
@@ -972,15 +1202,48 @@
         <w:ind w:left="-5"/>
       </w:pPr>
       <w:r>
-        <w:t xml:space="preserve">Back-end: Java e Python para o armazenamento de dados, e integração com serviços de pagamento online. </w:t>
-      </w:r>
-    </w:p>
-    <w:p>
-      <w:pPr>
-        <w:ind w:left="-5"/>
-      </w:pPr>
-      <w:r>
-        <w:t xml:space="preserve">Front-end: HTML, CSS, JavaScript e React para desenvolver a interface interativa nos totens de rua, com suporte para dispositivos de tela sensível ao toque. </w:t>
+        <w:t>Back-</w:t>
+      </w:r>
+      <w:proofErr w:type="spellStart"/>
+      <w:r>
+        <w:t>end</w:t>
+      </w:r>
+      <w:proofErr w:type="spellEnd"/>
+      <w:r>
+        <w:t xml:space="preserve">: Java e Python para o armazenamento de dados, e integração com serviços de pagamento online. </w:t>
+      </w:r>
+    </w:p>
+    <w:p>
+      <w:pPr>
+        <w:ind w:left="-5"/>
+      </w:pPr>
+      <w:r>
+        <w:lastRenderedPageBreak/>
+        <w:t>Front-</w:t>
+      </w:r>
+      <w:proofErr w:type="spellStart"/>
+      <w:r>
+        <w:t>end</w:t>
+      </w:r>
+      <w:proofErr w:type="spellEnd"/>
+      <w:r>
+        <w:t xml:space="preserve">: HTML, CSS, </w:t>
+      </w:r>
+      <w:proofErr w:type="spellStart"/>
+      <w:r>
+        <w:t>JavaScript</w:t>
+      </w:r>
+      <w:proofErr w:type="spellEnd"/>
+      <w:r>
+        <w:t xml:space="preserve"> e </w:t>
+      </w:r>
+      <w:proofErr w:type="spellStart"/>
+      <w:r>
+        <w:t>React</w:t>
+      </w:r>
+      <w:proofErr w:type="spellEnd"/>
+      <w:r>
+        <w:t xml:space="preserve"> para desenvolver a interface interativa nos totens de rua, com suporte para dispositivos de tela sensível ao toque. </w:t>
       </w:r>
     </w:p>
     <w:p>
@@ -1013,48 +1276,83 @@
         <w:ind w:left="15" w:right="0"/>
       </w:pPr>
       <w:r>
+        <w:t xml:space="preserve">Justificativa </w:t>
+      </w:r>
+    </w:p>
+    <w:p>
+      <w:pPr>
+        <w:ind w:left="-5"/>
+      </w:pPr>
+      <w:r>
+        <w:t xml:space="preserve">O projeto </w:t>
+      </w:r>
+      <w:proofErr w:type="spellStart"/>
+      <w:r>
+        <w:t>Alimenta-AI</w:t>
+      </w:r>
+      <w:proofErr w:type="spellEnd"/>
+      <w:r>
+        <w:t xml:space="preserve"> surge como resposta a uma problemática social relevante e urgente, que é a situação dos moradores de rua e a falta de acesso a alimentos adequados e serviços de apoio. Essa população vulnerável enfrenta inúmeras dificuldades diárias para suprir suas necessidades básicas, incluindo a obtenção de refeições nutritivas e informações sobre programas de assistência disponíveis. Nesse contexto, o projeto se justifica por diversos motivos: </w:t>
+      </w:r>
+    </w:p>
+    <w:p>
+      <w:pPr>
+        <w:ind w:left="-5"/>
+      </w:pPr>
+      <w:r>
+        <w:t xml:space="preserve">3.1. Benefícios para os Moradores de Rua: A principal justificativa para o projeto é o impacto direto e significativo que ele traz para os moradores de rua. Ao fornecer uma plataforma digital acessível e interativa, o </w:t>
+      </w:r>
+      <w:proofErr w:type="spellStart"/>
+      <w:r>
+        <w:t>Alimenta-AI</w:t>
+      </w:r>
+      <w:proofErr w:type="spellEnd"/>
+      <w:r>
+        <w:t xml:space="preserve"> oferece a essas pessoas a oportunidade de acessar informações cruciais sobre refeições disponíveis, horários de distribuição e </w:t>
+      </w:r>
+    </w:p>
+    <w:p>
+      <w:pPr>
+        <w:ind w:left="-5"/>
+      </w:pPr>
+      <w:r>
+        <w:t xml:space="preserve">programas de assistência. Isso facilita a busca por alimentação adequada, aumenta a autonomia e a dignidade dos moradores de rua, além de proporcionar orientações sobre serviços de apoio, como abrigos, cuidados de saúde e treinamento profissional. </w:t>
+      </w:r>
+    </w:p>
+    <w:p>
+      <w:pPr>
+        <w:ind w:left="-5"/>
+      </w:pPr>
+      <w:r>
+        <w:t xml:space="preserve">3.2. Impacto Social: O </w:t>
+      </w:r>
+      <w:proofErr w:type="spellStart"/>
+      <w:r>
+        <w:t>Alimenta-AI</w:t>
+      </w:r>
+      <w:proofErr w:type="spellEnd"/>
+      <w:r>
+        <w:t xml:space="preserve"> busca promover um impacto social positivo, contribuindo para a redução da fome e da insegurança alimentar entre a população de moradores de rua. Ao garantir o acesso a informações sobre refeições e programas de assistência, o projeto auxilia na mitigação dos efeitos negativos causados pela falta de recursos e pela desigualdade social. Além disso, ao facilitar a conexão entre doadores e os moradores de rua, o projeto incentiva a solidariedade e ações colaborativas, fortalecendo os laços entre a comunidade e aqueles que mais precisam de apoio. </w:t>
+      </w:r>
+    </w:p>
+    <w:p>
+      <w:pPr>
+        <w:ind w:left="-5"/>
+      </w:pPr>
+      <w:r>
+        <w:t xml:space="preserve">3.3. Contribuição dos Membros da Equipe: A participação ativa e dedicada dos membros da equipe é outra justificativa importante para o projeto </w:t>
+      </w:r>
+      <w:proofErr w:type="spellStart"/>
+      <w:r>
+        <w:t>Alimenta-AI</w:t>
+      </w:r>
+      <w:proofErr w:type="spellEnd"/>
+      <w:r>
+        <w:t xml:space="preserve">. Com as habilidades complementares e conhecimentos em </w:t>
+      </w:r>
+      <w:r>
         <w:lastRenderedPageBreak/>
-        <w:t xml:space="preserve">Justificativa </w:t>
-      </w:r>
-    </w:p>
-    <w:p>
-      <w:pPr>
-        <w:ind w:left="-5"/>
-      </w:pPr>
-      <w:r>
-        <w:t xml:space="preserve">O projeto Alimenta-AI surge como resposta a uma problemática social relevante e urgente, que é a situação dos moradores de rua e a falta de acesso a alimentos adequados e serviços de apoio. Essa população vulnerável enfrenta inúmeras dificuldades diárias para suprir suas necessidades básicas, incluindo a obtenção de refeições nutritivas e informações sobre programas de assistência disponíveis. Nesse contexto, o projeto se justifica por diversos motivos: </w:t>
-      </w:r>
-    </w:p>
-    <w:p>
-      <w:pPr>
-        <w:ind w:left="-5"/>
-      </w:pPr>
-      <w:r>
-        <w:t xml:space="preserve">3.1. Benefícios para os Moradores de Rua: A principal justificativa para o projeto é o impacto direto e significativo que ele traz para os moradores de rua. Ao fornecer uma plataforma digital acessível e interativa, o Alimenta-AI oferece a essas pessoas a oportunidade de acessar informações cruciais sobre refeições disponíveis, horários de distribuição e </w:t>
-      </w:r>
-    </w:p>
-    <w:p>
-      <w:pPr>
-        <w:ind w:left="-5"/>
-      </w:pPr>
-      <w:r>
-        <w:t xml:space="preserve">programas de assistência. Isso facilita a busca por alimentação adequada, aumenta a autonomia e a dignidade dos moradores de rua, além de proporcionar orientações sobre serviços de apoio, como abrigos, cuidados de saúde e treinamento profissional. </w:t>
-      </w:r>
-    </w:p>
-    <w:p>
-      <w:pPr>
-        <w:ind w:left="-5"/>
-      </w:pPr>
-      <w:r>
-        <w:t xml:space="preserve">3.2. Impacto Social: O Alimenta-AI busca promover um impacto social positivo, contribuindo para a redução da fome e da insegurança alimentar entre a população de moradores de rua. Ao garantir o acesso a informações sobre refeições e programas de assistência, o projeto auxilia na mitigação dos efeitos negativos causados pela falta de recursos e pela desigualdade social. Além disso, ao facilitar a conexão entre doadores e os moradores de rua, o projeto incentiva a solidariedade e ações colaborativas, fortalecendo os laços entre a comunidade e aqueles que mais precisam de apoio. </w:t>
-      </w:r>
-    </w:p>
-    <w:p>
-      <w:pPr>
-        <w:ind w:left="-5"/>
-      </w:pPr>
-      <w:r>
-        <w:t xml:space="preserve">3.3. Contribuição dos Membros da Equipe: A participação ativa e dedicada dos membros da equipe é outra justificativa importante para o projeto Alimenta-AI. Com as habilidades complementares e conhecimentos em desenvolvimento de software, inteligência artificial, design de interface e análise de dados, a equipe trabalhou em conjunto para criar uma solução abrangente e eficaz. A diversidade de perspectivas e a colaboração entre os membros da equipe foram fundamentais para o sucesso do projeto, demonstrando o comprometimento em buscar soluções inovadoras para desafios sociais. </w:t>
+        <w:t xml:space="preserve">desenvolvimento de software, inteligência artificial, design de interface e análise de dados, a equipe trabalhou em conjunto para criar uma solução abrangente e eficaz. A diversidade de perspectivas e a colaboração entre os membros da equipe foram fundamentais para o sucesso do projeto, demonstrando o comprometimento em buscar soluções inovadoras para desafios sociais. </w:t>
       </w:r>
     </w:p>
     <w:p>
@@ -1063,61 +1361,95 @@
         <w:ind w:left="15" w:right="2"/>
       </w:pPr>
       <w:r>
+        <w:t xml:space="preserve">Conclusão </w:t>
+      </w:r>
+    </w:p>
+    <w:p>
+      <w:pPr>
+        <w:ind w:left="-5"/>
+      </w:pPr>
+      <w:r>
+        <w:t xml:space="preserve">4.1. Recapitulação dos Objetivos: Ao longo deste documento, apresentamos o </w:t>
+      </w:r>
+      <w:proofErr w:type="spellStart"/>
+      <w:r>
+        <w:t>AlimentAI</w:t>
+      </w:r>
+      <w:proofErr w:type="spellEnd"/>
+      <w:r>
+        <w:t xml:space="preserve">, uma solução inovadora que utiliza inteligência artificial e tecnologia para melhorar a vida dos moradores de rua, fornecendo acesso a refeições adequadas, informações sobre programas de assistência e oportunidades de doação. Com a participação dos membros da equipe o projeto foi desenvolvido e implementado, combinando suas habilidades e conhecimentos para criar uma solução abrangente e impactante. </w:t>
+      </w:r>
+    </w:p>
+    <w:p>
+      <w:pPr>
+        <w:ind w:left="-5"/>
+      </w:pPr>
+      <w:r>
+        <w:t xml:space="preserve">O principal objetivo do </w:t>
+      </w:r>
+      <w:proofErr w:type="spellStart"/>
+      <w:r>
+        <w:t>AlimentAI</w:t>
+      </w:r>
+      <w:proofErr w:type="spellEnd"/>
+      <w:r>
+        <w:t xml:space="preserve"> é suprir as necessidades básicas dos moradores de rua, garantindo que eles tenham acesso a alimentos nutritivos e informações cruciais para buscar apoio e melhorar sua qualidade de vida. Através de uma plataforma intuitiva e acessível, o projeto visa aumentar a autonomia e a dignidade dos moradores de rua, fornecendo recursos que lhes permitam tomar decisões informadas sobre sua alimentação e buscar assistência quando necessário. </w:t>
+      </w:r>
+    </w:p>
+    <w:p>
+      <w:pPr>
+        <w:ind w:left="-5"/>
+      </w:pPr>
+      <w:r>
+        <w:t xml:space="preserve">4.2. Potencial de Expansão e Futuras Iterações: O projeto possui um potencial significativo de expansão e aprimoramento. Com base em sua estrutura tecnológica escalável, o projeto pode ser implementado em diferentes regiões e cidades, ampliando seu alcance e impacto positivo. Além disso, futuras iterações do </w:t>
+      </w:r>
+      <w:proofErr w:type="spellStart"/>
+      <w:r>
+        <w:t>AlimentAI</w:t>
+      </w:r>
+      <w:proofErr w:type="spellEnd"/>
+      <w:r>
+        <w:t xml:space="preserve"> podem incorporar recursos adicionais, como integração com serviços de transporte público, informações sobre abrigos temporários e oportunidades de emprego. A colaboração contínua com organizações de assistência, doadores e voluntários é fundamental para a evolução do projeto e para garantir sua relevância contínua diante das necessidades em constante mudança da população de moradores de rua. </w:t>
+      </w:r>
+    </w:p>
+    <w:p>
+      <w:pPr>
+        <w:ind w:left="-5"/>
+      </w:pPr>
+      <w:r>
+        <w:t xml:space="preserve">Em conclusão, o projeto representa uma solução inovadora e promissora para abordar as dificuldades enfrentadas pelos moradores de rua. Através </w:t>
+      </w:r>
+      <w:r>
         <w:lastRenderedPageBreak/>
-        <w:t xml:space="preserve">Conclusão </w:t>
-      </w:r>
-    </w:p>
-    <w:p>
-      <w:pPr>
-        <w:ind w:left="-5"/>
-      </w:pPr>
-      <w:r>
-        <w:t xml:space="preserve">4.1. Recapitulação dos Objetivos: Ao longo deste documento, apresentamos o AlimentAI, uma solução inovadora que utiliza inteligência artificial e tecnologia para melhorar a vida dos moradores de rua, fornecendo acesso a refeições adequadas, informações sobre programas de assistência e oportunidades de doação. Com a participação dos membros da equipe o projeto foi desenvolvido e implementado, combinando suas habilidades e conhecimentos para criar uma solução abrangente e impactante. </w:t>
-      </w:r>
-    </w:p>
-    <w:p>
-      <w:pPr>
-        <w:ind w:left="-5"/>
-      </w:pPr>
-      <w:r>
-        <w:t xml:space="preserve">O principal objetivo do AlimentAI é suprir as necessidades básicas dos moradores de rua, garantindo que eles tenham acesso a alimentos nutritivos e informações cruciais para buscar apoio e melhorar sua qualidade de vida. Através de uma plataforma intuitiva e acessível, o projeto visa aumentar a autonomia e a dignidade dos moradores de rua, fornecendo recursos que lhes permitam tomar decisões informadas sobre sua alimentação e buscar assistência quando necessário. </w:t>
-      </w:r>
-    </w:p>
-    <w:p>
-      <w:pPr>
-        <w:ind w:left="-5"/>
-      </w:pPr>
-      <w:r>
-        <w:t xml:space="preserve">4.2. Potencial de Expansão e Futuras Iterações: O projeto possui um potencial significativo de expansão e aprimoramento. Com base em sua estrutura tecnológica escalável, o projeto pode ser implementado em diferentes regiões e cidades, ampliando seu alcance e impacto positivo. Além disso, futuras iterações do AlimentAI podem incorporar recursos adicionais, como integração com serviços de transporte público, informações sobre abrigos temporários e oportunidades de emprego. A colaboração contínua com organizações de assistência, doadores e voluntários é fundamental para a evolução do projeto e para garantir sua relevância contínua diante das necessidades em constante mudança da população de moradores de rua. </w:t>
-      </w:r>
-    </w:p>
-    <w:p>
-      <w:pPr>
-        <w:ind w:left="-5"/>
-      </w:pPr>
-      <w:r>
-        <w:t xml:space="preserve">Em conclusão, o projeto representa uma solução inovadora e promissora para abordar as dificuldades enfrentadas pelos moradores de rua. Através da aplicação de tecnologia e inteligência artificial, juntamente com o apoio comunitário, buscando suprir as necessidades alimentares e promover a inclusão social dessa população vulnerável. Coinspirando mudanças positivas e promovendo uma sociedade mais justa e igualitária. </w:t>
-      </w:r>
-    </w:p>
-    <w:p>
-      <w:pPr>
-        <w:ind w:left="-5"/>
-      </w:pPr>
-    </w:p>
-    <w:p>
-      <w:pPr>
-        <w:ind w:left="-5"/>
-        <w:rPr>
-          <w:b/>
-          <w:bCs/>
-        </w:rPr>
-      </w:pPr>
-      <w:r>
-        <w:rPr>
-          <w:b/>
-          <w:bCs/>
-        </w:rPr>
-        <w:lastRenderedPageBreak/>
+        <w:t xml:space="preserve">da aplicação de tecnologia e inteligência artificial, juntamente com o apoio comunitário, buscando suprir as necessidades alimentares e promover a inclusão social dessa população vulnerável. </w:t>
+      </w:r>
+      <w:proofErr w:type="spellStart"/>
+      <w:r>
+        <w:t>Coinspirando</w:t>
+      </w:r>
+      <w:proofErr w:type="spellEnd"/>
+      <w:r>
+        <w:t xml:space="preserve"> mudanças positivas e promovendo uma sociedade mais justa e igualitária. </w:t>
+      </w:r>
+    </w:p>
+    <w:p>
+      <w:pPr>
+        <w:ind w:left="-5"/>
+      </w:pPr>
+    </w:p>
+    <w:p>
+      <w:pPr>
+        <w:ind w:left="-5"/>
+        <w:rPr>
+          <w:b/>
+          <w:bCs/>
+        </w:rPr>
+      </w:pPr>
+      <w:r>
+        <w:rPr>
+          <w:b/>
+          <w:bCs/>
+        </w:rPr>
         <w:t>Diagrama de Caso e Uso</w:t>
       </w:r>
       <w:r>
@@ -1149,6 +1481,7 @@
         <w:rPr>
           <w:b/>
           <w:bCs/>
+          <w:noProof/>
         </w:rPr>
         <w:drawing>
           <wp:inline distT="0" distB="0" distL="0" distR="0" wp14:anchorId="187B749B" wp14:editId="78ED8C4D">
@@ -1166,7 +1499,7 @@
                     <pic:cNvPicPr/>
                   </pic:nvPicPr>
                   <pic:blipFill>
-                    <a:blip r:embed="rId5"/>
+                    <a:blip r:embed="rId6"/>
                     <a:stretch>
                       <a:fillRect/>
                     </a:stretch>
@@ -1199,6 +1532,7 @@
         <w:rPr>
           <w:b/>
           <w:bCs/>
+          <w:noProof/>
         </w:rPr>
         <w:drawing>
           <wp:inline distT="0" distB="0" distL="0" distR="0" wp14:anchorId="1B055498" wp14:editId="05A0C04A">
@@ -1216,7 +1550,7 @@
                     <pic:cNvPicPr/>
                   </pic:nvPicPr>
                   <pic:blipFill>
-                    <a:blip r:embed="rId6"/>
+                    <a:blip r:embed="rId7"/>
                     <a:stretch>
                       <a:fillRect/>
                     </a:stretch>
@@ -1293,7 +1627,6 @@
           <w:b/>
           <w:bCs/>
         </w:rPr>
-        <w:lastRenderedPageBreak/>
         <w:t>Diagrama de</w:t>
       </w:r>
       <w:r>
@@ -1316,6 +1649,7 @@
         <w:rPr>
           <w:b/>
           <w:bCs/>
+          <w:noProof/>
         </w:rPr>
         <w:drawing>
           <wp:inline distT="0" distB="0" distL="0" distR="0" wp14:anchorId="1CCE82C9" wp14:editId="1CE242E3">
@@ -1333,7 +1667,7 @@
                     <pic:cNvPicPr/>
                   </pic:nvPicPr>
                   <pic:blipFill>
-                    <a:blip r:embed="rId7"/>
+                    <a:blip r:embed="rId8"/>
                     <a:stretch>
                       <a:fillRect/>
                     </a:stretch>
@@ -1382,6 +1716,7 @@
         </w:rPr>
         <w:t xml:space="preserve"> </w:t>
       </w:r>
+      <w:proofErr w:type="spellStart"/>
       <w:proofErr w:type="gramStart"/>
       <w:r>
         <w:rPr>
@@ -1397,6 +1732,7 @@
         </w:rPr>
         <w:t>ia</w:t>
       </w:r>
+      <w:proofErr w:type="spellEnd"/>
       <w:proofErr w:type="gramEnd"/>
       <w:r>
         <w:rPr>
@@ -1418,6 +1754,7 @@
         <w:rPr>
           <w:b/>
           <w:bCs/>
+          <w:noProof/>
         </w:rPr>
         <w:drawing>
           <wp:inline distT="0" distB="0" distL="0" distR="0" wp14:anchorId="02FCA0EE" wp14:editId="40FB41E3">
@@ -1435,7 +1772,7 @@
                     <pic:cNvPicPr/>
                   </pic:nvPicPr>
                   <pic:blipFill>
-                    <a:blip r:embed="rId8"/>
+                    <a:blip r:embed="rId9"/>
                     <a:stretch>
                       <a:fillRect/>
                     </a:stretch>
@@ -1468,7 +1805,9 @@
         <w:rPr>
           <w:b/>
           <w:bCs/>
-        </w:rPr>
+          <w:noProof/>
+        </w:rPr>
+        <w:lastRenderedPageBreak/>
         <w:drawing>
           <wp:inline distT="0" distB="0" distL="0" distR="0" wp14:anchorId="2953F196" wp14:editId="0FBF8B22">
             <wp:extent cx="5397500" cy="2275840"/>
@@ -1485,7 +1824,7 @@
                     <pic:cNvPicPr/>
                   </pic:nvPicPr>
                   <pic:blipFill>
-                    <a:blip r:embed="rId9"/>
+                    <a:blip r:embed="rId10"/>
                     <a:stretch>
                       <a:fillRect/>
                     </a:stretch>

</xml_diff>

<commit_message>
TX arrumando e acresentando
</commit_message>
<xml_diff>
--- a/Alimenta-AI-SD&TE/GLOBAL SOLUTION 2023 - SD.pdf.docx
+++ b/Alimenta-AI-SD&TE/GLOBAL SOLUTION 2023 - SD.pdf.docx
@@ -752,6 +752,10 @@
       <w:pPr>
         <w:spacing w:after="160"/>
         <w:ind w:left="-5"/>
+        <w:rPr>
+          <w:b/>
+          <w:sz w:val="24"/>
+        </w:rPr>
       </w:pPr>
       <w:r>
         <w:rPr>
@@ -763,6 +767,28 @@
     </w:p>
     <w:p>
       <w:pPr>
+        <w:spacing w:after="160"/>
+        <w:ind w:left="-5"/>
+      </w:pPr>
+      <w:r>
+        <w:rPr>
+          <w:b/>
+          <w:sz w:val="24"/>
+        </w:rPr>
+        <w:t xml:space="preserve">4.3 </w:t>
+      </w:r>
+      <w:r>
+        <w:rPr>
+          <w:b/>
+          <w:bCs/>
+          <w:sz w:val="24"/>
+          <w:szCs w:val="20"/>
+        </w:rPr>
+        <w:t>Total Experience</w:t>
+      </w:r>
+    </w:p>
+    <w:p>
+      <w:pPr>
         <w:ind w:left="0" w:firstLine="0"/>
       </w:pPr>
       <w:r>
@@ -809,6 +835,7 @@
           <w:b/>
           <w:sz w:val="24"/>
         </w:rPr>
+        <w:lastRenderedPageBreak/>
         <w:t xml:space="preserve"> </w:t>
       </w:r>
     </w:p>
@@ -822,7 +849,6 @@
           <w:b/>
           <w:sz w:val="24"/>
         </w:rPr>
-        <w:lastRenderedPageBreak/>
         <w:t xml:space="preserve"> </w:t>
       </w:r>
     </w:p>
@@ -967,7 +993,11 @@
       </w:r>
       <w:proofErr w:type="spellEnd"/>
       <w:r>
-        <w:t xml:space="preserve"> consiste em uma plataforma baseada em inteligência artificial que disponibiliza informações relevantes sobre alimentação e assistência para moradores de rua. Através de totens de rua instalados em locais estratégicos, os usuários podem acessar a interface interativa, que apresenta cardápios, horários de distribuição, localização de pontos de distribuição e informações nutricionais das refeições. Além disso, a plataforma permite a solicitação de doações e disponibiliza orientações sobre programas de assistência oferecidos pela comunidade. </w:t>
+        <w:t xml:space="preserve"> consiste em uma plataforma baseada em inteligência artificial que disponibiliza informações relevantes sobre alimentação e assistência para moradores de rua. Através de totens de rua instalados em locais estratégicos, os usuários podem acessar a interface interativa, que apresenta cardápios, horários de distribuição, localização de pontos de distribuição e informações nutricionais das refeições. Além </w:t>
+      </w:r>
+      <w:r>
+        <w:lastRenderedPageBreak/>
+        <w:t xml:space="preserve">disso, a plataforma permite a solicitação de doações e disponibiliza orientações sobre programas de assistência oferecidos pela comunidade. </w:t>
       </w:r>
     </w:p>
     <w:p>
@@ -976,7 +1006,6 @@
         <w:ind w:left="0" w:firstLine="0"/>
       </w:pPr>
       <w:r>
-        <w:lastRenderedPageBreak/>
         <w:t xml:space="preserve"> </w:t>
       </w:r>
     </w:p>
@@ -1202,6 +1231,7 @@
         <w:ind w:left="-5"/>
       </w:pPr>
       <w:r>
+        <w:lastRenderedPageBreak/>
         <w:t>Back-</w:t>
       </w:r>
       <w:proofErr w:type="spellStart"/>
@@ -1218,7 +1248,6 @@
         <w:ind w:left="-5"/>
       </w:pPr>
       <w:r>
-        <w:lastRenderedPageBreak/>
         <w:t>Front-</w:t>
       </w:r>
       <w:proofErr w:type="spellStart"/>
@@ -1340,6 +1369,7 @@
         <w:ind w:left="-5"/>
       </w:pPr>
       <w:r>
+        <w:lastRenderedPageBreak/>
         <w:t xml:space="preserve">3.3. Contribuição dos Membros da Equipe: A participação ativa e dedicada dos membros da equipe é outra justificativa importante para o projeto </w:t>
       </w:r>
       <w:proofErr w:type="spellStart"/>
@@ -1348,11 +1378,7 @@
       </w:r>
       <w:proofErr w:type="spellEnd"/>
       <w:r>
-        <w:t xml:space="preserve">. Com as habilidades complementares e conhecimentos em </w:t>
-      </w:r>
-      <w:r>
-        <w:lastRenderedPageBreak/>
-        <w:t xml:space="preserve">desenvolvimento de software, inteligência artificial, design de interface e análise de dados, a equipe trabalhou em conjunto para criar uma solução abrangente e eficaz. A diversidade de perspectivas e a colaboração entre os membros da equipe foram fundamentais para o sucesso do projeto, demonstrando o comprometimento em buscar soluções inovadoras para desafios sociais. </w:t>
+        <w:t xml:space="preserve">. Com as habilidades complementares e conhecimentos em desenvolvimento de software, inteligência artificial, design de interface e análise de dados, a equipe trabalhou em conjunto para criar uma solução abrangente e eficaz. A diversidade de perspectivas e a colaboração entre os membros da equipe foram fundamentais para o sucesso do projeto, demonstrando o comprometimento em buscar soluções inovadoras para desafios sociais. </w:t>
       </w:r>
     </w:p>
     <w:p>
@@ -1409,19 +1435,19 @@
       </w:r>
       <w:proofErr w:type="spellEnd"/>
       <w:r>
-        <w:t xml:space="preserve"> podem incorporar recursos adicionais, como integração com serviços de transporte público, informações sobre abrigos temporários e oportunidades de emprego. A colaboração contínua com organizações de assistência, doadores e voluntários é fundamental para a evolução do projeto e para garantir sua relevância contínua diante das necessidades em constante mudança da população de moradores de rua. </w:t>
-      </w:r>
-    </w:p>
-    <w:p>
-      <w:pPr>
-        <w:ind w:left="-5"/>
-      </w:pPr>
-      <w:r>
-        <w:t xml:space="preserve">Em conclusão, o projeto representa uma solução inovadora e promissora para abordar as dificuldades enfrentadas pelos moradores de rua. Através </w:t>
+        <w:t xml:space="preserve"> podem incorporar recursos adicionais, como integração com serviços de transporte público, informações sobre abrigos temporários e oportunidades de emprego. A colaboração contínua com organizações de assistência, doadores e voluntários é fundamental para a evolução do projeto e para garantir sua </w:t>
       </w:r>
       <w:r>
         <w:lastRenderedPageBreak/>
-        <w:t xml:space="preserve">da aplicação de tecnologia e inteligência artificial, juntamente com o apoio comunitário, buscando suprir as necessidades alimentares e promover a inclusão social dessa população vulnerável. </w:t>
+        <w:t xml:space="preserve">relevância contínua diante das necessidades em constante mudança da população de moradores de rua. </w:t>
+      </w:r>
+    </w:p>
+    <w:p>
+      <w:pPr>
+        <w:ind w:left="-5"/>
+      </w:pPr>
+      <w:r>
+        <w:t xml:space="preserve">Em conclusão, o projeto representa uma solução inovadora e promissora para abordar as dificuldades enfrentadas pelos moradores de rua. Através da aplicação de tecnologia e inteligência artificial, juntamente com o apoio comunitário, buscando suprir as necessidades alimentares e promover a inclusão social dessa população vulnerável. </w:t>
       </w:r>
       <w:proofErr w:type="spellStart"/>
       <w:r>
@@ -1430,6 +1456,68 @@
       <w:proofErr w:type="spellEnd"/>
       <w:r>
         <w:t xml:space="preserve"> mudanças positivas e promovendo uma sociedade mais justa e igualitária. </w:t>
+      </w:r>
+    </w:p>
+    <w:p>
+      <w:pPr>
+        <w:ind w:left="0" w:firstLine="0"/>
+      </w:pPr>
+      <w:r>
+        <w:rPr>
+          <w:b/>
+          <w:bCs/>
+        </w:rPr>
+        <w:t>Total</w:t>
+      </w:r>
+      <w:r>
+        <w:rPr>
+          <w:b/>
+          <w:bCs/>
+        </w:rPr>
+        <w:t xml:space="preserve"> </w:t>
+      </w:r>
+      <w:r>
+        <w:rPr>
+          <w:b/>
+          <w:bCs/>
+        </w:rPr>
+        <w:t>Experience</w:t>
+      </w:r>
+      <w:r>
+        <w:rPr>
+          <w:b/>
+          <w:bCs/>
+        </w:rPr>
+        <w:t>:</w:t>
+      </w:r>
+      <w:r>
+        <w:br/>
+      </w:r>
+      <w:r>
+        <w:rPr>
+          <w:b/>
+          <w:bCs/>
+        </w:rPr>
+        <w:t xml:space="preserve">A forma de medição do </w:t>
+      </w:r>
+      <w:proofErr w:type="spellStart"/>
+      <w:r>
+        <w:rPr>
+          <w:b/>
+          <w:bCs/>
+        </w:rPr>
+        <w:t>TotalExperience</w:t>
+      </w:r>
+      <w:proofErr w:type="spellEnd"/>
+      <w:r>
+        <w:rPr>
+          <w:b/>
+          <w:bCs/>
+        </w:rPr>
+        <w:t xml:space="preserve"> (TX) </w:t>
+      </w:r>
+      <w:r>
+        <w:t>será realizada através de pesquisas de satisfação, análise de métricas de uso, feedback direto dos usuários e monitoramento das redes sociais. Caso a solução não atinja um nível de satisfação aceitável pelo público, serão feitas correções na interface, atualizações de conteúdo, correção de falhas técnicas e oferecimento de suporte e comunicação direta com os usuários. O processo de correção será contínuo e baseado no feedback e interação com os usuários.</w:t>
       </w:r>
     </w:p>
     <w:p>
@@ -1534,6 +1622,7 @@
           <w:bCs/>
           <w:noProof/>
         </w:rPr>
+        <w:lastRenderedPageBreak/>
         <w:drawing>
           <wp:inline distT="0" distB="0" distL="0" distR="0" wp14:anchorId="1B055498" wp14:editId="05A0C04A">
             <wp:extent cx="5397500" cy="2900045"/>
@@ -1807,7 +1896,6 @@
           <w:bCs/>
           <w:noProof/>
         </w:rPr>
-        <w:lastRenderedPageBreak/>
         <w:drawing>
           <wp:inline distT="0" distB="0" distL="0" distR="0" wp14:anchorId="2953F196" wp14:editId="0FBF8B22">
             <wp:extent cx="5397500" cy="2275840"/>

</xml_diff>